<commit_message>
banners e lancamentos dinâmicos concluídos
</commit_message>
<xml_diff>
--- a/Planejamento/Ideias Posts Instagram.docx
+++ b/Planejamento/Ideias Posts Instagram.docx
@@ -36,9 +36,133 @@
           <w:lang w:eastAsia="pt-BR"/>
           <w14:ligatures w14:val="none"/>
         </w:rPr>
-        <w:t xml:space="preserve">Portfolio </w:t>
-      </w:r>
-      <w:proofErr w:type="spellStart"/>
+        <w:t>Portfolio Showcase:</w:t>
+      </w:r>
+    </w:p>
+    <w:p>
+      <w:pPr>
+        <w:numPr>
+          <w:ilvl w:val="1"/>
+          <w:numId w:val="1"/>
+        </w:numPr>
+        <w:pBdr>
+          <w:top w:val="single" w:sz="2" w:space="0" w:color="D9D9E3"/>
+          <w:left w:val="single" w:sz="2" w:space="5" w:color="D9D9E3"/>
+          <w:bottom w:val="single" w:sz="2" w:space="0" w:color="D9D9E3"/>
+          <w:right w:val="single" w:sz="2" w:space="0" w:color="D9D9E3"/>
+        </w:pBdr>
+        <w:spacing w:after="0" w:line="240" w:lineRule="auto"/>
+        <w:rPr>
+          <w:rFonts w:ascii="Segoe UI" w:eastAsia="Times New Roman" w:hAnsi="Segoe UI" w:cs="Segoe UI"/>
+          <w:kern w:val="0"/>
+          <w:sz w:val="24"/>
+          <w:szCs w:val="24"/>
+          <w:lang w:eastAsia="pt-BR"/>
+          <w14:ligatures w14:val="none"/>
+        </w:rPr>
+      </w:pPr>
+      <w:r>
+        <w:rPr>
+          <w:rFonts w:ascii="Segoe UI" w:eastAsia="Times New Roman" w:hAnsi="Segoe UI" w:cs="Segoe UI"/>
+          <w:kern w:val="0"/>
+          <w:sz w:val="24"/>
+          <w:szCs w:val="24"/>
+          <w:lang w:eastAsia="pt-BR"/>
+          <w14:ligatures w14:val="none"/>
+        </w:rPr>
+        <w:t>Destaque projetos recentes do seu portfólio.</w:t>
+      </w:r>
+    </w:p>
+    <w:p>
+      <w:pPr>
+        <w:numPr>
+          <w:ilvl w:val="1"/>
+          <w:numId w:val="1"/>
+        </w:numPr>
+        <w:pBdr>
+          <w:top w:val="single" w:sz="2" w:space="0" w:color="D9D9E3"/>
+          <w:left w:val="single" w:sz="2" w:space="5" w:color="D9D9E3"/>
+          <w:bottom w:val="single" w:sz="2" w:space="0" w:color="D9D9E3"/>
+          <w:right w:val="single" w:sz="2" w:space="0" w:color="D9D9E3"/>
+        </w:pBdr>
+        <w:spacing w:after="0" w:line="240" w:lineRule="auto"/>
+        <w:rPr>
+          <w:rFonts w:ascii="Segoe UI" w:eastAsia="Times New Roman" w:hAnsi="Segoe UI" w:cs="Segoe UI"/>
+          <w:kern w:val="0"/>
+          <w:sz w:val="24"/>
+          <w:szCs w:val="24"/>
+          <w:lang w:eastAsia="pt-BR"/>
+          <w14:ligatures w14:val="none"/>
+        </w:rPr>
+      </w:pPr>
+      <w:r>
+        <w:rPr>
+          <w:rFonts w:ascii="Segoe UI" w:eastAsia="Times New Roman" w:hAnsi="Segoe UI" w:cs="Segoe UI"/>
+          <w:kern w:val="0"/>
+          <w:sz w:val="24"/>
+          <w:szCs w:val="24"/>
+          <w:lang w:eastAsia="pt-BR"/>
+          <w14:ligatures w14:val="none"/>
+        </w:rPr>
+        <w:t>Compartilhe capturas de tela ou demonstrações interativas.</w:t>
+      </w:r>
+    </w:p>
+    <w:p>
+      <w:pPr>
+        <w:numPr>
+          <w:ilvl w:val="1"/>
+          <w:numId w:val="1"/>
+        </w:numPr>
+        <w:pBdr>
+          <w:top w:val="single" w:sz="2" w:space="0" w:color="D9D9E3"/>
+          <w:left w:val="single" w:sz="2" w:space="5" w:color="D9D9E3"/>
+          <w:bottom w:val="single" w:sz="2" w:space="0" w:color="D9D9E3"/>
+          <w:right w:val="single" w:sz="2" w:space="0" w:color="D9D9E3"/>
+        </w:pBdr>
+        <w:spacing w:after="0" w:line="240" w:lineRule="auto"/>
+        <w:rPr>
+          <w:rFonts w:ascii="Segoe UI" w:eastAsia="Times New Roman" w:hAnsi="Segoe UI" w:cs="Segoe UI"/>
+          <w:kern w:val="0"/>
+          <w:sz w:val="24"/>
+          <w:szCs w:val="24"/>
+          <w:lang w:eastAsia="pt-BR"/>
+          <w14:ligatures w14:val="none"/>
+        </w:rPr>
+      </w:pPr>
+      <w:r>
+        <w:rPr>
+          <w:rFonts w:ascii="Segoe UI" w:eastAsia="Times New Roman" w:hAnsi="Segoe UI" w:cs="Segoe UI"/>
+          <w:kern w:val="0"/>
+          <w:sz w:val="24"/>
+          <w:szCs w:val="24"/>
+          <w:lang w:eastAsia="pt-BR"/>
+          <w14:ligatures w14:val="none"/>
+        </w:rPr>
+        <w:t>Conte a história por trás de cada projeto.</w:t>
+      </w:r>
+    </w:p>
+    <w:p>
+      <w:pPr>
+        <w:numPr>
+          <w:ilvl w:val="0"/>
+          <w:numId w:val="1"/>
+        </w:numPr>
+        <w:pBdr>
+          <w:top w:val="single" w:sz="2" w:space="0" w:color="D9D9E3"/>
+          <w:left w:val="single" w:sz="2" w:space="5" w:color="D9D9E3"/>
+          <w:bottom w:val="single" w:sz="2" w:space="0" w:color="D9D9E3"/>
+          <w:right w:val="single" w:sz="2" w:space="0" w:color="D9D9E3"/>
+        </w:pBdr>
+        <w:spacing w:after="0" w:line="240" w:lineRule="auto"/>
+        <w:rPr>
+          <w:rFonts w:ascii="Segoe UI" w:eastAsia="Times New Roman" w:hAnsi="Segoe UI" w:cs="Segoe UI"/>
+          <w:kern w:val="0"/>
+          <w:sz w:val="24"/>
+          <w:szCs w:val="24"/>
+          <w:lang w:eastAsia="pt-BR"/>
+          <w14:ligatures w14:val="none"/>
+        </w:rPr>
+      </w:pPr>
       <w:r>
         <w:rPr>
           <w:rFonts w:ascii="Segoe UI" w:eastAsia="Times New Roman" w:hAnsi="Segoe UI" w:cs="Segoe UI"/>
@@ -51,9 +175,133 @@
           <w:lang w:eastAsia="pt-BR"/>
           <w14:ligatures w14:val="none"/>
         </w:rPr>
-        <w:t>Showcase</w:t>
-      </w:r>
-      <w:proofErr w:type="spellEnd"/>
+        <w:t>Responsividade:</w:t>
+      </w:r>
+    </w:p>
+    <w:p>
+      <w:pPr>
+        <w:numPr>
+          <w:ilvl w:val="1"/>
+          <w:numId w:val="1"/>
+        </w:numPr>
+        <w:pBdr>
+          <w:top w:val="single" w:sz="2" w:space="0" w:color="D9D9E3"/>
+          <w:left w:val="single" w:sz="2" w:space="5" w:color="D9D9E3"/>
+          <w:bottom w:val="single" w:sz="2" w:space="0" w:color="D9D9E3"/>
+          <w:right w:val="single" w:sz="2" w:space="0" w:color="D9D9E3"/>
+        </w:pBdr>
+        <w:spacing w:after="0" w:line="240" w:lineRule="auto"/>
+        <w:rPr>
+          <w:rFonts w:ascii="Segoe UI" w:eastAsia="Times New Roman" w:hAnsi="Segoe UI" w:cs="Segoe UI"/>
+          <w:kern w:val="0"/>
+          <w:sz w:val="24"/>
+          <w:szCs w:val="24"/>
+          <w:lang w:eastAsia="pt-BR"/>
+          <w14:ligatures w14:val="none"/>
+        </w:rPr>
+      </w:pPr>
+      <w:r>
+        <w:rPr>
+          <w:rFonts w:ascii="Segoe UI" w:eastAsia="Times New Roman" w:hAnsi="Segoe UI" w:cs="Segoe UI"/>
+          <w:kern w:val="0"/>
+          <w:sz w:val="24"/>
+          <w:szCs w:val="24"/>
+          <w:lang w:eastAsia="pt-BR"/>
+          <w14:ligatures w14:val="none"/>
+        </w:rPr>
+        <w:t>Mostre a importância da responsividade em sites.</w:t>
+      </w:r>
+    </w:p>
+    <w:p>
+      <w:pPr>
+        <w:numPr>
+          <w:ilvl w:val="1"/>
+          <w:numId w:val="1"/>
+        </w:numPr>
+        <w:pBdr>
+          <w:top w:val="single" w:sz="2" w:space="0" w:color="D9D9E3"/>
+          <w:left w:val="single" w:sz="2" w:space="5" w:color="D9D9E3"/>
+          <w:bottom w:val="single" w:sz="2" w:space="0" w:color="D9D9E3"/>
+          <w:right w:val="single" w:sz="2" w:space="0" w:color="D9D9E3"/>
+        </w:pBdr>
+        <w:spacing w:after="0" w:line="240" w:lineRule="auto"/>
+        <w:rPr>
+          <w:rFonts w:ascii="Segoe UI" w:eastAsia="Times New Roman" w:hAnsi="Segoe UI" w:cs="Segoe UI"/>
+          <w:kern w:val="0"/>
+          <w:sz w:val="24"/>
+          <w:szCs w:val="24"/>
+          <w:lang w:eastAsia="pt-BR"/>
+          <w14:ligatures w14:val="none"/>
+        </w:rPr>
+      </w:pPr>
+      <w:r>
+        <w:rPr>
+          <w:rFonts w:ascii="Segoe UI" w:eastAsia="Times New Roman" w:hAnsi="Segoe UI" w:cs="Segoe UI"/>
+          <w:kern w:val="0"/>
+          <w:sz w:val="24"/>
+          <w:szCs w:val="24"/>
+          <w:lang w:eastAsia="pt-BR"/>
+          <w14:ligatures w14:val="none"/>
+        </w:rPr>
+        <w:t>Demonstre antes e depois da implementação da responsividade.</w:t>
+      </w:r>
+    </w:p>
+    <w:p>
+      <w:pPr>
+        <w:numPr>
+          <w:ilvl w:val="1"/>
+          <w:numId w:val="1"/>
+        </w:numPr>
+        <w:pBdr>
+          <w:top w:val="single" w:sz="2" w:space="0" w:color="D9D9E3"/>
+          <w:left w:val="single" w:sz="2" w:space="5" w:color="D9D9E3"/>
+          <w:bottom w:val="single" w:sz="2" w:space="0" w:color="D9D9E3"/>
+          <w:right w:val="single" w:sz="2" w:space="0" w:color="D9D9E3"/>
+        </w:pBdr>
+        <w:spacing w:after="0" w:line="240" w:lineRule="auto"/>
+        <w:rPr>
+          <w:rFonts w:ascii="Segoe UI" w:eastAsia="Times New Roman" w:hAnsi="Segoe UI" w:cs="Segoe UI"/>
+          <w:kern w:val="0"/>
+          <w:sz w:val="24"/>
+          <w:szCs w:val="24"/>
+          <w:lang w:eastAsia="pt-BR"/>
+          <w14:ligatures w14:val="none"/>
+        </w:rPr>
+      </w:pPr>
+      <w:r>
+        <w:rPr>
+          <w:rFonts w:ascii="Segoe UI" w:eastAsia="Times New Roman" w:hAnsi="Segoe UI" w:cs="Segoe UI"/>
+          <w:kern w:val="0"/>
+          <w:sz w:val="24"/>
+          <w:szCs w:val="24"/>
+          <w:lang w:eastAsia="pt-BR"/>
+          <w14:ligatures w14:val="none"/>
+        </w:rPr>
+        <w:t>Dê dicas práticas sobre como garantir uma boa experiência em diferentes dispositivos.</w:t>
+      </w:r>
+    </w:p>
+    <w:p>
+      <w:pPr>
+        <w:numPr>
+          <w:ilvl w:val="0"/>
+          <w:numId w:val="1"/>
+        </w:numPr>
+        <w:pBdr>
+          <w:top w:val="single" w:sz="2" w:space="0" w:color="D9D9E3"/>
+          <w:left w:val="single" w:sz="2" w:space="5" w:color="D9D9E3"/>
+          <w:bottom w:val="single" w:sz="2" w:space="0" w:color="D9D9E3"/>
+          <w:right w:val="single" w:sz="2" w:space="0" w:color="D9D9E3"/>
+        </w:pBdr>
+        <w:spacing w:after="0" w:line="240" w:lineRule="auto"/>
+        <w:rPr>
+          <w:rFonts w:ascii="Segoe UI" w:eastAsia="Times New Roman" w:hAnsi="Segoe UI" w:cs="Segoe UI"/>
+          <w:kern w:val="0"/>
+          <w:sz w:val="24"/>
+          <w:szCs w:val="24"/>
+          <w:lang w:eastAsia="pt-BR"/>
+          <w14:ligatures w14:val="none"/>
+        </w:rPr>
+      </w:pPr>
       <w:r>
         <w:rPr>
           <w:rFonts w:ascii="Segoe UI" w:eastAsia="Times New Roman" w:hAnsi="Segoe UI" w:cs="Segoe UI"/>
@@ -66,7 +314,7 @@
           <w:lang w:eastAsia="pt-BR"/>
           <w14:ligatures w14:val="none"/>
         </w:rPr>
-        <w:t>:</w:t>
+        <w:t>Explorando Tecnologias Front-End:</w:t>
       </w:r>
     </w:p>
     <w:p>
@@ -100,7 +348,7 @@
           <w:lang w:eastAsia="pt-BR"/>
           <w14:ligatures w14:val="none"/>
         </w:rPr>
-        <w:t>Destaque projetos recentes do seu portfólio.</w:t>
+        <w:t>Dedique posts explicativos para HTML, CSS e JavaScript.</w:t>
       </w:r>
     </w:p>
     <w:p>
@@ -134,7 +382,7 @@
           <w:lang w:eastAsia="pt-BR"/>
           <w14:ligatures w14:val="none"/>
         </w:rPr>
-        <w:t>Compartilhe capturas de tela ou demonstrações interativas.</w:t>
+        <w:t>Destaque frameworks populares (React, Vue, Angular) com pequenos tutoriais.</w:t>
       </w:r>
     </w:p>
     <w:p>
@@ -168,7 +416,7 @@
           <w:lang w:eastAsia="pt-BR"/>
           <w14:ligatures w14:val="none"/>
         </w:rPr>
-        <w:t>Conte a história por trás de cada projeto.</w:t>
+        <w:t>Sugira projetos simples para iniciantes praticarem.</w:t>
       </w:r>
     </w:p>
     <w:p>
@@ -205,7 +453,7 @@
           <w:lang w:eastAsia="pt-BR"/>
           <w14:ligatures w14:val="none"/>
         </w:rPr>
-        <w:t>Responsividade:</w:t>
+        <w:t>A Importância do Desenvolvimento Web para os Negócios:</w:t>
       </w:r>
     </w:p>
     <w:p>
@@ -239,7 +487,7 @@
           <w:lang w:eastAsia="pt-BR"/>
           <w14:ligatures w14:val="none"/>
         </w:rPr>
-        <w:t>Mostre a importância da responsividade em sites.</w:t>
+        <w:t>Explique como um site bem projetado pode atrair mais clientes.</w:t>
       </w:r>
     </w:p>
     <w:p>
@@ -273,41 +521,7 @@
           <w:lang w:eastAsia="pt-BR"/>
           <w14:ligatures w14:val="none"/>
         </w:rPr>
-        <w:t>Demonstre antes e depois da implementação da responsividade.</w:t>
-      </w:r>
-    </w:p>
-    <w:p>
-      <w:pPr>
-        <w:numPr>
-          <w:ilvl w:val="1"/>
-          <w:numId w:val="1"/>
-        </w:numPr>
-        <w:pBdr>
-          <w:top w:val="single" w:sz="2" w:space="0" w:color="D9D9E3"/>
-          <w:left w:val="single" w:sz="2" w:space="5" w:color="D9D9E3"/>
-          <w:bottom w:val="single" w:sz="2" w:space="0" w:color="D9D9E3"/>
-          <w:right w:val="single" w:sz="2" w:space="0" w:color="D9D9E3"/>
-        </w:pBdr>
-        <w:spacing w:after="0" w:line="240" w:lineRule="auto"/>
-        <w:rPr>
-          <w:rFonts w:ascii="Segoe UI" w:eastAsia="Times New Roman" w:hAnsi="Segoe UI" w:cs="Segoe UI"/>
-          <w:kern w:val="0"/>
-          <w:sz w:val="24"/>
-          <w:szCs w:val="24"/>
-          <w:lang w:eastAsia="pt-BR"/>
-          <w14:ligatures w14:val="none"/>
-        </w:rPr>
-      </w:pPr>
-      <w:r>
-        <w:rPr>
-          <w:rFonts w:ascii="Segoe UI" w:eastAsia="Times New Roman" w:hAnsi="Segoe UI" w:cs="Segoe UI"/>
-          <w:kern w:val="0"/>
-          <w:sz w:val="24"/>
-          <w:szCs w:val="24"/>
-          <w:lang w:eastAsia="pt-BR"/>
-          <w14:ligatures w14:val="none"/>
-        </w:rPr>
-        <w:t>Dê dicas práticas sobre como garantir uma boa experiência em diferentes dispositivos.</w:t>
+        <w:t>Compartilhe estatísticas sobre o impacto positivo do desenvolvimento web nos negócios.</w:t>
       </w:r>
     </w:p>
     <w:p>
@@ -344,9 +558,99 @@
           <w:lang w:eastAsia="pt-BR"/>
           <w14:ligatures w14:val="none"/>
         </w:rPr>
-        <w:t>Explorando Tecnologias Front-</w:t>
-      </w:r>
-      <w:proofErr w:type="spellStart"/>
+        <w:t>Diferença entre Sites e Sistemas:</w:t>
+      </w:r>
+    </w:p>
+    <w:p>
+      <w:pPr>
+        <w:numPr>
+          <w:ilvl w:val="1"/>
+          <w:numId w:val="1"/>
+        </w:numPr>
+        <w:pBdr>
+          <w:top w:val="single" w:sz="2" w:space="0" w:color="D9D9E3"/>
+          <w:left w:val="single" w:sz="2" w:space="5" w:color="D9D9E3"/>
+          <w:bottom w:val="single" w:sz="2" w:space="0" w:color="D9D9E3"/>
+          <w:right w:val="single" w:sz="2" w:space="0" w:color="D9D9E3"/>
+        </w:pBdr>
+        <w:spacing w:after="0" w:line="240" w:lineRule="auto"/>
+        <w:rPr>
+          <w:rFonts w:ascii="Segoe UI" w:eastAsia="Times New Roman" w:hAnsi="Segoe UI" w:cs="Segoe UI"/>
+          <w:kern w:val="0"/>
+          <w:sz w:val="24"/>
+          <w:szCs w:val="24"/>
+          <w:lang w:eastAsia="pt-BR"/>
+          <w14:ligatures w14:val="none"/>
+        </w:rPr>
+      </w:pPr>
+      <w:r>
+        <w:rPr>
+          <w:rFonts w:ascii="Segoe UI" w:eastAsia="Times New Roman" w:hAnsi="Segoe UI" w:cs="Segoe UI"/>
+          <w:kern w:val="0"/>
+          <w:sz w:val="24"/>
+          <w:szCs w:val="24"/>
+          <w:lang w:eastAsia="pt-BR"/>
+          <w14:ligatures w14:val="none"/>
+        </w:rPr>
+        <w:t>Ilustre as diferenças técnicas entre um site e um sistema.</w:t>
+      </w:r>
+    </w:p>
+    <w:p>
+      <w:pPr>
+        <w:numPr>
+          <w:ilvl w:val="1"/>
+          <w:numId w:val="1"/>
+        </w:numPr>
+        <w:pBdr>
+          <w:top w:val="single" w:sz="2" w:space="0" w:color="D9D9E3"/>
+          <w:left w:val="single" w:sz="2" w:space="5" w:color="D9D9E3"/>
+          <w:bottom w:val="single" w:sz="2" w:space="0" w:color="D9D9E3"/>
+          <w:right w:val="single" w:sz="2" w:space="0" w:color="D9D9E3"/>
+        </w:pBdr>
+        <w:spacing w:after="0" w:line="240" w:lineRule="auto"/>
+        <w:rPr>
+          <w:rFonts w:ascii="Segoe UI" w:eastAsia="Times New Roman" w:hAnsi="Segoe UI" w:cs="Segoe UI"/>
+          <w:kern w:val="0"/>
+          <w:sz w:val="24"/>
+          <w:szCs w:val="24"/>
+          <w:lang w:eastAsia="pt-BR"/>
+          <w14:ligatures w14:val="none"/>
+        </w:rPr>
+      </w:pPr>
+      <w:r>
+        <w:rPr>
+          <w:rFonts w:ascii="Segoe UI" w:eastAsia="Times New Roman" w:hAnsi="Segoe UI" w:cs="Segoe UI"/>
+          <w:kern w:val="0"/>
+          <w:sz w:val="24"/>
+          <w:szCs w:val="24"/>
+          <w:lang w:eastAsia="pt-BR"/>
+          <w14:ligatures w14:val="none"/>
+        </w:rPr>
+        <w:t>Aborde a necessidade de diferentes habilidades para desenvolver cada um.</w:t>
+      </w:r>
+    </w:p>
+    <w:p>
+      <w:pPr>
+        <w:numPr>
+          <w:ilvl w:val="0"/>
+          <w:numId w:val="1"/>
+        </w:numPr>
+        <w:pBdr>
+          <w:top w:val="single" w:sz="2" w:space="0" w:color="D9D9E3"/>
+          <w:left w:val="single" w:sz="2" w:space="5" w:color="D9D9E3"/>
+          <w:bottom w:val="single" w:sz="2" w:space="0" w:color="D9D9E3"/>
+          <w:right w:val="single" w:sz="2" w:space="0" w:color="D9D9E3"/>
+        </w:pBdr>
+        <w:spacing w:after="0" w:line="240" w:lineRule="auto"/>
+        <w:rPr>
+          <w:rFonts w:ascii="Segoe UI" w:eastAsia="Times New Roman" w:hAnsi="Segoe UI" w:cs="Segoe UI"/>
+          <w:kern w:val="0"/>
+          <w:sz w:val="24"/>
+          <w:szCs w:val="24"/>
+          <w:lang w:eastAsia="pt-BR"/>
+          <w14:ligatures w14:val="none"/>
+        </w:rPr>
+      </w:pPr>
       <w:r>
         <w:rPr>
           <w:rFonts w:ascii="Segoe UI" w:eastAsia="Times New Roman" w:hAnsi="Segoe UI" w:cs="Segoe UI"/>
@@ -359,9 +663,99 @@
           <w:lang w:eastAsia="pt-BR"/>
           <w14:ligatures w14:val="none"/>
         </w:rPr>
-        <w:t>End</w:t>
-      </w:r>
-      <w:proofErr w:type="spellEnd"/>
+        <w:t>Micro SaaS e Empreendedorismo:</w:t>
+      </w:r>
+    </w:p>
+    <w:p>
+      <w:pPr>
+        <w:numPr>
+          <w:ilvl w:val="1"/>
+          <w:numId w:val="1"/>
+        </w:numPr>
+        <w:pBdr>
+          <w:top w:val="single" w:sz="2" w:space="0" w:color="D9D9E3"/>
+          <w:left w:val="single" w:sz="2" w:space="5" w:color="D9D9E3"/>
+          <w:bottom w:val="single" w:sz="2" w:space="0" w:color="D9D9E3"/>
+          <w:right w:val="single" w:sz="2" w:space="0" w:color="D9D9E3"/>
+        </w:pBdr>
+        <w:spacing w:after="0" w:line="240" w:lineRule="auto"/>
+        <w:rPr>
+          <w:rFonts w:ascii="Segoe UI" w:eastAsia="Times New Roman" w:hAnsi="Segoe UI" w:cs="Segoe UI"/>
+          <w:kern w:val="0"/>
+          <w:sz w:val="24"/>
+          <w:szCs w:val="24"/>
+          <w:lang w:eastAsia="pt-BR"/>
+          <w14:ligatures w14:val="none"/>
+        </w:rPr>
+      </w:pPr>
+      <w:r>
+        <w:rPr>
+          <w:rFonts w:ascii="Segoe UI" w:eastAsia="Times New Roman" w:hAnsi="Segoe UI" w:cs="Segoe UI"/>
+          <w:kern w:val="0"/>
+          <w:sz w:val="24"/>
+          <w:szCs w:val="24"/>
+          <w:lang w:eastAsia="pt-BR"/>
+          <w14:ligatures w14:val="none"/>
+        </w:rPr>
+        <w:t>Apresente a ideia de Micro SaaS e como desenvolvedores podem criar seus próprios produtos.</w:t>
+      </w:r>
+    </w:p>
+    <w:p>
+      <w:pPr>
+        <w:numPr>
+          <w:ilvl w:val="1"/>
+          <w:numId w:val="1"/>
+        </w:numPr>
+        <w:pBdr>
+          <w:top w:val="single" w:sz="2" w:space="0" w:color="D9D9E3"/>
+          <w:left w:val="single" w:sz="2" w:space="5" w:color="D9D9E3"/>
+          <w:bottom w:val="single" w:sz="2" w:space="0" w:color="D9D9E3"/>
+          <w:right w:val="single" w:sz="2" w:space="0" w:color="D9D9E3"/>
+        </w:pBdr>
+        <w:spacing w:after="0" w:line="240" w:lineRule="auto"/>
+        <w:rPr>
+          <w:rFonts w:ascii="Segoe UI" w:eastAsia="Times New Roman" w:hAnsi="Segoe UI" w:cs="Segoe UI"/>
+          <w:kern w:val="0"/>
+          <w:sz w:val="24"/>
+          <w:szCs w:val="24"/>
+          <w:lang w:eastAsia="pt-BR"/>
+          <w14:ligatures w14:val="none"/>
+        </w:rPr>
+      </w:pPr>
+      <w:r>
+        <w:rPr>
+          <w:rFonts w:ascii="Segoe UI" w:eastAsia="Times New Roman" w:hAnsi="Segoe UI" w:cs="Segoe UI"/>
+          <w:kern w:val="0"/>
+          <w:sz w:val="24"/>
+          <w:szCs w:val="24"/>
+          <w:lang w:eastAsia="pt-BR"/>
+          <w14:ligatures w14:val="none"/>
+        </w:rPr>
+        <w:t>Forneça dicas para começar um empreendimento próprio na área de desenvolvimento.</w:t>
+      </w:r>
+    </w:p>
+    <w:p>
+      <w:pPr>
+        <w:numPr>
+          <w:ilvl w:val="0"/>
+          <w:numId w:val="1"/>
+        </w:numPr>
+        <w:pBdr>
+          <w:top w:val="single" w:sz="2" w:space="0" w:color="D9D9E3"/>
+          <w:left w:val="single" w:sz="2" w:space="5" w:color="D9D9E3"/>
+          <w:bottom w:val="single" w:sz="2" w:space="0" w:color="D9D9E3"/>
+          <w:right w:val="single" w:sz="2" w:space="0" w:color="D9D9E3"/>
+        </w:pBdr>
+        <w:spacing w:after="0" w:line="240" w:lineRule="auto"/>
+        <w:rPr>
+          <w:rFonts w:ascii="Segoe UI" w:eastAsia="Times New Roman" w:hAnsi="Segoe UI" w:cs="Segoe UI"/>
+          <w:kern w:val="0"/>
+          <w:sz w:val="24"/>
+          <w:szCs w:val="24"/>
+          <w:lang w:eastAsia="pt-BR"/>
+          <w14:ligatures w14:val="none"/>
+        </w:rPr>
+      </w:pPr>
       <w:r>
         <w:rPr>
           <w:rFonts w:ascii="Segoe UI" w:eastAsia="Times New Roman" w:hAnsi="Segoe UI" w:cs="Segoe UI"/>
@@ -374,7 +768,7 @@
           <w:lang w:eastAsia="pt-BR"/>
           <w14:ligatures w14:val="none"/>
         </w:rPr>
-        <w:t>:</w:t>
+        <w:t>Dicas de UX/UI:</w:t>
       </w:r>
     </w:p>
     <w:p>
@@ -408,31 +802,7 @@
           <w:lang w:eastAsia="pt-BR"/>
           <w14:ligatures w14:val="none"/>
         </w:rPr>
-        <w:t xml:space="preserve">Dedique posts explicativos para HTML, CSS e </w:t>
-      </w:r>
-      <w:proofErr w:type="spellStart"/>
-      <w:r>
-        <w:rPr>
-          <w:rFonts w:ascii="Segoe UI" w:eastAsia="Times New Roman" w:hAnsi="Segoe UI" w:cs="Segoe UI"/>
-          <w:kern w:val="0"/>
-          <w:sz w:val="24"/>
-          <w:szCs w:val="24"/>
-          <w:lang w:eastAsia="pt-BR"/>
-          <w14:ligatures w14:val="none"/>
-        </w:rPr>
-        <w:t>JavaScript</w:t>
-      </w:r>
-      <w:proofErr w:type="spellEnd"/>
-      <w:r>
-        <w:rPr>
-          <w:rFonts w:ascii="Segoe UI" w:eastAsia="Times New Roman" w:hAnsi="Segoe UI" w:cs="Segoe UI"/>
-          <w:kern w:val="0"/>
-          <w:sz w:val="24"/>
-          <w:szCs w:val="24"/>
-          <w:lang w:eastAsia="pt-BR"/>
-          <w14:ligatures w14:val="none"/>
-        </w:rPr>
-        <w:t>.</w:t>
+        <w:t>Ofereça dicas práticas para melhorar a experiência do usuário.</w:t>
       </w:r>
     </w:p>
     <w:p>
@@ -466,55 +836,7 @@
           <w:lang w:eastAsia="pt-BR"/>
           <w14:ligatures w14:val="none"/>
         </w:rPr>
-        <w:t>Destaque frameworks populares (</w:t>
-      </w:r>
-      <w:proofErr w:type="spellStart"/>
-      <w:r>
-        <w:rPr>
-          <w:rFonts w:ascii="Segoe UI" w:eastAsia="Times New Roman" w:hAnsi="Segoe UI" w:cs="Segoe UI"/>
-          <w:kern w:val="0"/>
-          <w:sz w:val="24"/>
-          <w:szCs w:val="24"/>
-          <w:lang w:eastAsia="pt-BR"/>
-          <w14:ligatures w14:val="none"/>
-        </w:rPr>
-        <w:t>React</w:t>
-      </w:r>
-      <w:proofErr w:type="spellEnd"/>
-      <w:r>
-        <w:rPr>
-          <w:rFonts w:ascii="Segoe UI" w:eastAsia="Times New Roman" w:hAnsi="Segoe UI" w:cs="Segoe UI"/>
-          <w:kern w:val="0"/>
-          <w:sz w:val="24"/>
-          <w:szCs w:val="24"/>
-          <w:lang w:eastAsia="pt-BR"/>
-          <w14:ligatures w14:val="none"/>
-        </w:rPr>
-        <w:t xml:space="preserve">, </w:t>
-      </w:r>
-      <w:proofErr w:type="spellStart"/>
-      <w:r>
-        <w:rPr>
-          <w:rFonts w:ascii="Segoe UI" w:eastAsia="Times New Roman" w:hAnsi="Segoe UI" w:cs="Segoe UI"/>
-          <w:kern w:val="0"/>
-          <w:sz w:val="24"/>
-          <w:szCs w:val="24"/>
-          <w:lang w:eastAsia="pt-BR"/>
-          <w14:ligatures w14:val="none"/>
-        </w:rPr>
-        <w:t>Vue</w:t>
-      </w:r>
-      <w:proofErr w:type="spellEnd"/>
-      <w:r>
-        <w:rPr>
-          <w:rFonts w:ascii="Segoe UI" w:eastAsia="Times New Roman" w:hAnsi="Segoe UI" w:cs="Segoe UI"/>
-          <w:kern w:val="0"/>
-          <w:sz w:val="24"/>
-          <w:szCs w:val="24"/>
-          <w:lang w:eastAsia="pt-BR"/>
-          <w14:ligatures w14:val="none"/>
-        </w:rPr>
-        <w:t>, Angular) com pequenos tutoriais.</w:t>
+        <w:t>Explique conceitos de design UI/UX de maneira acessível.</w:t>
       </w:r>
     </w:p>
     <w:p>
@@ -548,7 +870,7 @@
           <w:lang w:eastAsia="pt-BR"/>
           <w14:ligatures w14:val="none"/>
         </w:rPr>
-        <w:t>Sugira projetos simples para iniciantes praticarem.</w:t>
+        <w:t>Mostre exemplos de antes e depois de melhorias no design.</w:t>
       </w:r>
     </w:p>
     <w:p>
@@ -585,7 +907,7 @@
           <w:lang w:eastAsia="pt-BR"/>
           <w14:ligatures w14:val="none"/>
         </w:rPr>
-        <w:t>A Importância do Desenvolvimento Web para os Negócios:</w:t>
+        <w:t>Ferramentas e Recursos Essenciais:</w:t>
       </w:r>
     </w:p>
     <w:p>
@@ -619,7 +941,7 @@
           <w:lang w:eastAsia="pt-BR"/>
           <w14:ligatures w14:val="none"/>
         </w:rPr>
-        <w:t>Explique como um site bem projetado pode atrair mais clientes.</w:t>
+        <w:t>Liste ferramentas, frameworks e recursos que você considera essenciais.</w:t>
       </w:r>
     </w:p>
     <w:p>
@@ -653,7 +975,7 @@
           <w:lang w:eastAsia="pt-BR"/>
           <w14:ligatures w14:val="none"/>
         </w:rPr>
-        <w:t>Compartilhe estatísticas sobre o impacto positivo do desenvolvimento web nos negócios.</w:t>
+        <w:t>Faça mini tutoriais sobre como usar essas ferramentas.</w:t>
       </w:r>
     </w:p>
     <w:p>
@@ -690,7 +1012,7 @@
           <w:lang w:eastAsia="pt-BR"/>
           <w14:ligatures w14:val="none"/>
         </w:rPr>
-        <w:t>Diferença entre Sites e Sistemas:</w:t>
+        <w:t>Histórias de Sucesso:</w:t>
       </w:r>
     </w:p>
     <w:p>
@@ -724,41 +1046,7 @@
           <w:lang w:eastAsia="pt-BR"/>
           <w14:ligatures w14:val="none"/>
         </w:rPr>
-        <w:t>Ilustre as diferenças técnicas entre um site e um sistema.</w:t>
-      </w:r>
-    </w:p>
-    <w:p>
-      <w:pPr>
-        <w:numPr>
-          <w:ilvl w:val="1"/>
-          <w:numId w:val="1"/>
-        </w:numPr>
-        <w:pBdr>
-          <w:top w:val="single" w:sz="2" w:space="0" w:color="D9D9E3"/>
-          <w:left w:val="single" w:sz="2" w:space="5" w:color="D9D9E3"/>
-          <w:bottom w:val="single" w:sz="2" w:space="0" w:color="D9D9E3"/>
-          <w:right w:val="single" w:sz="2" w:space="0" w:color="D9D9E3"/>
-        </w:pBdr>
-        <w:spacing w:after="0" w:line="240" w:lineRule="auto"/>
-        <w:rPr>
-          <w:rFonts w:ascii="Segoe UI" w:eastAsia="Times New Roman" w:hAnsi="Segoe UI" w:cs="Segoe UI"/>
-          <w:kern w:val="0"/>
-          <w:sz w:val="24"/>
-          <w:szCs w:val="24"/>
-          <w:lang w:eastAsia="pt-BR"/>
-          <w14:ligatures w14:val="none"/>
-        </w:rPr>
-      </w:pPr>
-      <w:r>
-        <w:rPr>
-          <w:rFonts w:ascii="Segoe UI" w:eastAsia="Times New Roman" w:hAnsi="Segoe UI" w:cs="Segoe UI"/>
-          <w:kern w:val="0"/>
-          <w:sz w:val="24"/>
-          <w:szCs w:val="24"/>
-          <w:lang w:eastAsia="pt-BR"/>
-          <w14:ligatures w14:val="none"/>
-        </w:rPr>
-        <w:t>Aborde a necessidade de diferentes habilidades para desenvolver cada um.</w:t>
+        <w:t>Compartilhe histórias de sucesso de pessoas que aprenderam a programar e alcançaram o sucesso em suas carreiras ou empreendimentos.</w:t>
       </w:r>
     </w:p>
     <w:p>
@@ -795,7 +1083,7 @@
           <w:lang w:eastAsia="pt-BR"/>
           <w14:ligatures w14:val="none"/>
         </w:rPr>
-        <w:t>Micro SaaS e Empreendedorismo:</w:t>
+        <w:t>Desafios de Código:</w:t>
       </w:r>
     </w:p>
     <w:p>
@@ -829,7 +1117,7 @@
           <w:lang w:eastAsia="pt-BR"/>
           <w14:ligatures w14:val="none"/>
         </w:rPr>
-        <w:t>Apresente a ideia de Micro SaaS e como desenvolvedores podem criar seus próprios produtos.</w:t>
+        <w:t>Lance desafios de código e convide seus seguidores a participarem.</w:t>
       </w:r>
     </w:p>
     <w:p>
@@ -863,7 +1151,8 @@
           <w:lang w:eastAsia="pt-BR"/>
           <w14:ligatures w14:val="none"/>
         </w:rPr>
-        <w:t>Forneça dicas para começar um empreendimento próprio na área de desenvolvimento.</w:t>
+        <w:lastRenderedPageBreak/>
+        <w:t>Forneça soluções e explique os conceitos por trás de cada desafio.</w:t>
       </w:r>
     </w:p>
     <w:p>
@@ -900,7 +1189,7 @@
           <w:lang w:eastAsia="pt-BR"/>
           <w14:ligatures w14:val="none"/>
         </w:rPr>
-        <w:t>Dicas de UX/UI:</w:t>
+        <w:t>Curiosidades e Fatos Interessantes:</w:t>
       </w:r>
     </w:p>
     <w:p>
@@ -934,7 +1223,7 @@
           <w:lang w:eastAsia="pt-BR"/>
           <w14:ligatures w14:val="none"/>
         </w:rPr>
-        <w:t>Ofereça dicas práticas para melhorar a experiência do usuário.</w:t>
+        <w:t>Compartilhe curiosidades sobre o mundo do desenvolvimento web.</w:t>
       </w:r>
     </w:p>
     <w:p>
@@ -968,41 +1257,7 @@
           <w:lang w:eastAsia="pt-BR"/>
           <w14:ligatures w14:val="none"/>
         </w:rPr>
-        <w:t>Explique conceitos de design UI/UX de maneira acessível.</w:t>
-      </w:r>
-    </w:p>
-    <w:p>
-      <w:pPr>
-        <w:numPr>
-          <w:ilvl w:val="1"/>
-          <w:numId w:val="1"/>
-        </w:numPr>
-        <w:pBdr>
-          <w:top w:val="single" w:sz="2" w:space="0" w:color="D9D9E3"/>
-          <w:left w:val="single" w:sz="2" w:space="5" w:color="D9D9E3"/>
-          <w:bottom w:val="single" w:sz="2" w:space="0" w:color="D9D9E3"/>
-          <w:right w:val="single" w:sz="2" w:space="0" w:color="D9D9E3"/>
-        </w:pBdr>
-        <w:spacing w:after="0" w:line="240" w:lineRule="auto"/>
-        <w:rPr>
-          <w:rFonts w:ascii="Segoe UI" w:eastAsia="Times New Roman" w:hAnsi="Segoe UI" w:cs="Segoe UI"/>
-          <w:kern w:val="0"/>
-          <w:sz w:val="24"/>
-          <w:szCs w:val="24"/>
-          <w:lang w:eastAsia="pt-BR"/>
-          <w14:ligatures w14:val="none"/>
-        </w:rPr>
-      </w:pPr>
-      <w:r>
-        <w:rPr>
-          <w:rFonts w:ascii="Segoe UI" w:eastAsia="Times New Roman" w:hAnsi="Segoe UI" w:cs="Segoe UI"/>
-          <w:kern w:val="0"/>
-          <w:sz w:val="24"/>
-          <w:szCs w:val="24"/>
-          <w:lang w:eastAsia="pt-BR"/>
-          <w14:ligatures w14:val="none"/>
-        </w:rPr>
-        <w:t>Mostre exemplos de antes e depois de melhorias no design.</w:t>
+        <w:t>Conte fatos interessantes sobre a evolução das tecnologias web.</w:t>
       </w:r>
     </w:p>
     <w:p>
@@ -1039,393 +1294,6 @@
           <w:lang w:eastAsia="pt-BR"/>
           <w14:ligatures w14:val="none"/>
         </w:rPr>
-        <w:t>Ferramentas e Recursos Essenciais:</w:t>
-      </w:r>
-    </w:p>
-    <w:p>
-      <w:pPr>
-        <w:numPr>
-          <w:ilvl w:val="1"/>
-          <w:numId w:val="1"/>
-        </w:numPr>
-        <w:pBdr>
-          <w:top w:val="single" w:sz="2" w:space="0" w:color="D9D9E3"/>
-          <w:left w:val="single" w:sz="2" w:space="5" w:color="D9D9E3"/>
-          <w:bottom w:val="single" w:sz="2" w:space="0" w:color="D9D9E3"/>
-          <w:right w:val="single" w:sz="2" w:space="0" w:color="D9D9E3"/>
-        </w:pBdr>
-        <w:spacing w:after="0" w:line="240" w:lineRule="auto"/>
-        <w:rPr>
-          <w:rFonts w:ascii="Segoe UI" w:eastAsia="Times New Roman" w:hAnsi="Segoe UI" w:cs="Segoe UI"/>
-          <w:kern w:val="0"/>
-          <w:sz w:val="24"/>
-          <w:szCs w:val="24"/>
-          <w:lang w:eastAsia="pt-BR"/>
-          <w14:ligatures w14:val="none"/>
-        </w:rPr>
-      </w:pPr>
-      <w:r>
-        <w:rPr>
-          <w:rFonts w:ascii="Segoe UI" w:eastAsia="Times New Roman" w:hAnsi="Segoe UI" w:cs="Segoe UI"/>
-          <w:kern w:val="0"/>
-          <w:sz w:val="24"/>
-          <w:szCs w:val="24"/>
-          <w:lang w:eastAsia="pt-BR"/>
-          <w14:ligatures w14:val="none"/>
-        </w:rPr>
-        <w:t>Liste ferramentas, frameworks e recursos que você considera essenciais.</w:t>
-      </w:r>
-    </w:p>
-    <w:p>
-      <w:pPr>
-        <w:numPr>
-          <w:ilvl w:val="1"/>
-          <w:numId w:val="1"/>
-        </w:numPr>
-        <w:pBdr>
-          <w:top w:val="single" w:sz="2" w:space="0" w:color="D9D9E3"/>
-          <w:left w:val="single" w:sz="2" w:space="5" w:color="D9D9E3"/>
-          <w:bottom w:val="single" w:sz="2" w:space="0" w:color="D9D9E3"/>
-          <w:right w:val="single" w:sz="2" w:space="0" w:color="D9D9E3"/>
-        </w:pBdr>
-        <w:spacing w:after="0" w:line="240" w:lineRule="auto"/>
-        <w:rPr>
-          <w:rFonts w:ascii="Segoe UI" w:eastAsia="Times New Roman" w:hAnsi="Segoe UI" w:cs="Segoe UI"/>
-          <w:kern w:val="0"/>
-          <w:sz w:val="24"/>
-          <w:szCs w:val="24"/>
-          <w:lang w:eastAsia="pt-BR"/>
-          <w14:ligatures w14:val="none"/>
-        </w:rPr>
-      </w:pPr>
-      <w:r>
-        <w:rPr>
-          <w:rFonts w:ascii="Segoe UI" w:eastAsia="Times New Roman" w:hAnsi="Segoe UI" w:cs="Segoe UI"/>
-          <w:kern w:val="0"/>
-          <w:sz w:val="24"/>
-          <w:szCs w:val="24"/>
-          <w:lang w:eastAsia="pt-BR"/>
-          <w14:ligatures w14:val="none"/>
-        </w:rPr>
-        <w:t>Faça mini tutoriais sobre como usar essas ferramentas.</w:t>
-      </w:r>
-    </w:p>
-    <w:p>
-      <w:pPr>
-        <w:numPr>
-          <w:ilvl w:val="0"/>
-          <w:numId w:val="1"/>
-        </w:numPr>
-        <w:pBdr>
-          <w:top w:val="single" w:sz="2" w:space="0" w:color="D9D9E3"/>
-          <w:left w:val="single" w:sz="2" w:space="5" w:color="D9D9E3"/>
-          <w:bottom w:val="single" w:sz="2" w:space="0" w:color="D9D9E3"/>
-          <w:right w:val="single" w:sz="2" w:space="0" w:color="D9D9E3"/>
-        </w:pBdr>
-        <w:spacing w:after="0" w:line="240" w:lineRule="auto"/>
-        <w:rPr>
-          <w:rFonts w:ascii="Segoe UI" w:eastAsia="Times New Roman" w:hAnsi="Segoe UI" w:cs="Segoe UI"/>
-          <w:kern w:val="0"/>
-          <w:sz w:val="24"/>
-          <w:szCs w:val="24"/>
-          <w:lang w:eastAsia="pt-BR"/>
-          <w14:ligatures w14:val="none"/>
-        </w:rPr>
-      </w:pPr>
-      <w:r>
-        <w:rPr>
-          <w:rFonts w:ascii="Segoe UI" w:eastAsia="Times New Roman" w:hAnsi="Segoe UI" w:cs="Segoe UI"/>
-          <w:b/>
-          <w:bCs/>
-          <w:kern w:val="0"/>
-          <w:sz w:val="24"/>
-          <w:szCs w:val="24"/>
-          <w:bdr w:val="single" w:sz="2" w:space="0" w:color="D9D9E3" w:frame="1"/>
-          <w:lang w:eastAsia="pt-BR"/>
-          <w14:ligatures w14:val="none"/>
-        </w:rPr>
-        <w:t>Histórias de Sucesso:</w:t>
-      </w:r>
-    </w:p>
-    <w:p>
-      <w:pPr>
-        <w:numPr>
-          <w:ilvl w:val="1"/>
-          <w:numId w:val="1"/>
-        </w:numPr>
-        <w:pBdr>
-          <w:top w:val="single" w:sz="2" w:space="0" w:color="D9D9E3"/>
-          <w:left w:val="single" w:sz="2" w:space="5" w:color="D9D9E3"/>
-          <w:bottom w:val="single" w:sz="2" w:space="0" w:color="D9D9E3"/>
-          <w:right w:val="single" w:sz="2" w:space="0" w:color="D9D9E3"/>
-        </w:pBdr>
-        <w:spacing w:after="0" w:line="240" w:lineRule="auto"/>
-        <w:rPr>
-          <w:rFonts w:ascii="Segoe UI" w:eastAsia="Times New Roman" w:hAnsi="Segoe UI" w:cs="Segoe UI"/>
-          <w:kern w:val="0"/>
-          <w:sz w:val="24"/>
-          <w:szCs w:val="24"/>
-          <w:lang w:eastAsia="pt-BR"/>
-          <w14:ligatures w14:val="none"/>
-        </w:rPr>
-      </w:pPr>
-      <w:r>
-        <w:rPr>
-          <w:rFonts w:ascii="Segoe UI" w:eastAsia="Times New Roman" w:hAnsi="Segoe UI" w:cs="Segoe UI"/>
-          <w:kern w:val="0"/>
-          <w:sz w:val="24"/>
-          <w:szCs w:val="24"/>
-          <w:lang w:eastAsia="pt-BR"/>
-          <w14:ligatures w14:val="none"/>
-        </w:rPr>
-        <w:t>Compartilhe histórias de sucesso de pessoas que aprenderam a programar e alcançaram o sucesso em suas carreiras ou empreendimentos.</w:t>
-      </w:r>
-    </w:p>
-    <w:p>
-      <w:pPr>
-        <w:numPr>
-          <w:ilvl w:val="0"/>
-          <w:numId w:val="1"/>
-        </w:numPr>
-        <w:pBdr>
-          <w:top w:val="single" w:sz="2" w:space="0" w:color="D9D9E3"/>
-          <w:left w:val="single" w:sz="2" w:space="5" w:color="D9D9E3"/>
-          <w:bottom w:val="single" w:sz="2" w:space="0" w:color="D9D9E3"/>
-          <w:right w:val="single" w:sz="2" w:space="0" w:color="D9D9E3"/>
-        </w:pBdr>
-        <w:spacing w:after="0" w:line="240" w:lineRule="auto"/>
-        <w:rPr>
-          <w:rFonts w:ascii="Segoe UI" w:eastAsia="Times New Roman" w:hAnsi="Segoe UI" w:cs="Segoe UI"/>
-          <w:kern w:val="0"/>
-          <w:sz w:val="24"/>
-          <w:szCs w:val="24"/>
-          <w:lang w:eastAsia="pt-BR"/>
-          <w14:ligatures w14:val="none"/>
-        </w:rPr>
-      </w:pPr>
-      <w:r>
-        <w:rPr>
-          <w:rFonts w:ascii="Segoe UI" w:eastAsia="Times New Roman" w:hAnsi="Segoe UI" w:cs="Segoe UI"/>
-          <w:b/>
-          <w:bCs/>
-          <w:kern w:val="0"/>
-          <w:sz w:val="24"/>
-          <w:szCs w:val="24"/>
-          <w:bdr w:val="single" w:sz="2" w:space="0" w:color="D9D9E3" w:frame="1"/>
-          <w:lang w:eastAsia="pt-BR"/>
-          <w14:ligatures w14:val="none"/>
-        </w:rPr>
-        <w:t>Desafios de Código:</w:t>
-      </w:r>
-    </w:p>
-    <w:p>
-      <w:pPr>
-        <w:numPr>
-          <w:ilvl w:val="1"/>
-          <w:numId w:val="1"/>
-        </w:numPr>
-        <w:pBdr>
-          <w:top w:val="single" w:sz="2" w:space="0" w:color="D9D9E3"/>
-          <w:left w:val="single" w:sz="2" w:space="5" w:color="D9D9E3"/>
-          <w:bottom w:val="single" w:sz="2" w:space="0" w:color="D9D9E3"/>
-          <w:right w:val="single" w:sz="2" w:space="0" w:color="D9D9E3"/>
-        </w:pBdr>
-        <w:spacing w:after="0" w:line="240" w:lineRule="auto"/>
-        <w:rPr>
-          <w:rFonts w:ascii="Segoe UI" w:eastAsia="Times New Roman" w:hAnsi="Segoe UI" w:cs="Segoe UI"/>
-          <w:kern w:val="0"/>
-          <w:sz w:val="24"/>
-          <w:szCs w:val="24"/>
-          <w:lang w:eastAsia="pt-BR"/>
-          <w14:ligatures w14:val="none"/>
-        </w:rPr>
-      </w:pPr>
-      <w:r>
-        <w:rPr>
-          <w:rFonts w:ascii="Segoe UI" w:eastAsia="Times New Roman" w:hAnsi="Segoe UI" w:cs="Segoe UI"/>
-          <w:kern w:val="0"/>
-          <w:sz w:val="24"/>
-          <w:szCs w:val="24"/>
-          <w:lang w:eastAsia="pt-BR"/>
-          <w14:ligatures w14:val="none"/>
-        </w:rPr>
-        <w:t>Lance desafios de código e convide seus seguidores a participarem.</w:t>
-      </w:r>
-    </w:p>
-    <w:p>
-      <w:pPr>
-        <w:numPr>
-          <w:ilvl w:val="1"/>
-          <w:numId w:val="1"/>
-        </w:numPr>
-        <w:pBdr>
-          <w:top w:val="single" w:sz="2" w:space="0" w:color="D9D9E3"/>
-          <w:left w:val="single" w:sz="2" w:space="5" w:color="D9D9E3"/>
-          <w:bottom w:val="single" w:sz="2" w:space="0" w:color="D9D9E3"/>
-          <w:right w:val="single" w:sz="2" w:space="0" w:color="D9D9E3"/>
-        </w:pBdr>
-        <w:spacing w:after="0" w:line="240" w:lineRule="auto"/>
-        <w:rPr>
-          <w:rFonts w:ascii="Segoe UI" w:eastAsia="Times New Roman" w:hAnsi="Segoe UI" w:cs="Segoe UI"/>
-          <w:kern w:val="0"/>
-          <w:sz w:val="24"/>
-          <w:szCs w:val="24"/>
-          <w:lang w:eastAsia="pt-BR"/>
-          <w14:ligatures w14:val="none"/>
-        </w:rPr>
-      </w:pPr>
-      <w:r>
-        <w:rPr>
-          <w:rFonts w:ascii="Segoe UI" w:eastAsia="Times New Roman" w:hAnsi="Segoe UI" w:cs="Segoe UI"/>
-          <w:kern w:val="0"/>
-          <w:sz w:val="24"/>
-          <w:szCs w:val="24"/>
-          <w:lang w:eastAsia="pt-BR"/>
-          <w14:ligatures w14:val="none"/>
-        </w:rPr>
-        <w:lastRenderedPageBreak/>
-        <w:t>Forneça soluções e explique os conceitos por trás de cada desafio.</w:t>
-      </w:r>
-    </w:p>
-    <w:p>
-      <w:pPr>
-        <w:numPr>
-          <w:ilvl w:val="0"/>
-          <w:numId w:val="1"/>
-        </w:numPr>
-        <w:pBdr>
-          <w:top w:val="single" w:sz="2" w:space="0" w:color="D9D9E3"/>
-          <w:left w:val="single" w:sz="2" w:space="5" w:color="D9D9E3"/>
-          <w:bottom w:val="single" w:sz="2" w:space="0" w:color="D9D9E3"/>
-          <w:right w:val="single" w:sz="2" w:space="0" w:color="D9D9E3"/>
-        </w:pBdr>
-        <w:spacing w:after="0" w:line="240" w:lineRule="auto"/>
-        <w:rPr>
-          <w:rFonts w:ascii="Segoe UI" w:eastAsia="Times New Roman" w:hAnsi="Segoe UI" w:cs="Segoe UI"/>
-          <w:kern w:val="0"/>
-          <w:sz w:val="24"/>
-          <w:szCs w:val="24"/>
-          <w:lang w:eastAsia="pt-BR"/>
-          <w14:ligatures w14:val="none"/>
-        </w:rPr>
-      </w:pPr>
-      <w:r>
-        <w:rPr>
-          <w:rFonts w:ascii="Segoe UI" w:eastAsia="Times New Roman" w:hAnsi="Segoe UI" w:cs="Segoe UI"/>
-          <w:b/>
-          <w:bCs/>
-          <w:kern w:val="0"/>
-          <w:sz w:val="24"/>
-          <w:szCs w:val="24"/>
-          <w:bdr w:val="single" w:sz="2" w:space="0" w:color="D9D9E3" w:frame="1"/>
-          <w:lang w:eastAsia="pt-BR"/>
-          <w14:ligatures w14:val="none"/>
-        </w:rPr>
-        <w:t>Curiosidades e Fatos Interessantes:</w:t>
-      </w:r>
-    </w:p>
-    <w:p>
-      <w:pPr>
-        <w:numPr>
-          <w:ilvl w:val="1"/>
-          <w:numId w:val="1"/>
-        </w:numPr>
-        <w:pBdr>
-          <w:top w:val="single" w:sz="2" w:space="0" w:color="D9D9E3"/>
-          <w:left w:val="single" w:sz="2" w:space="5" w:color="D9D9E3"/>
-          <w:bottom w:val="single" w:sz="2" w:space="0" w:color="D9D9E3"/>
-          <w:right w:val="single" w:sz="2" w:space="0" w:color="D9D9E3"/>
-        </w:pBdr>
-        <w:spacing w:after="0" w:line="240" w:lineRule="auto"/>
-        <w:rPr>
-          <w:rFonts w:ascii="Segoe UI" w:eastAsia="Times New Roman" w:hAnsi="Segoe UI" w:cs="Segoe UI"/>
-          <w:kern w:val="0"/>
-          <w:sz w:val="24"/>
-          <w:szCs w:val="24"/>
-          <w:lang w:eastAsia="pt-BR"/>
-          <w14:ligatures w14:val="none"/>
-        </w:rPr>
-      </w:pPr>
-      <w:r>
-        <w:rPr>
-          <w:rFonts w:ascii="Segoe UI" w:eastAsia="Times New Roman" w:hAnsi="Segoe UI" w:cs="Segoe UI"/>
-          <w:kern w:val="0"/>
-          <w:sz w:val="24"/>
-          <w:szCs w:val="24"/>
-          <w:lang w:eastAsia="pt-BR"/>
-          <w14:ligatures w14:val="none"/>
-        </w:rPr>
-        <w:t>Compartilhe curiosidades sobre o mundo do desenvolvimento web.</w:t>
-      </w:r>
-    </w:p>
-    <w:p>
-      <w:pPr>
-        <w:numPr>
-          <w:ilvl w:val="1"/>
-          <w:numId w:val="1"/>
-        </w:numPr>
-        <w:pBdr>
-          <w:top w:val="single" w:sz="2" w:space="0" w:color="D9D9E3"/>
-          <w:left w:val="single" w:sz="2" w:space="5" w:color="D9D9E3"/>
-          <w:bottom w:val="single" w:sz="2" w:space="0" w:color="D9D9E3"/>
-          <w:right w:val="single" w:sz="2" w:space="0" w:color="D9D9E3"/>
-        </w:pBdr>
-        <w:spacing w:after="0" w:line="240" w:lineRule="auto"/>
-        <w:rPr>
-          <w:rFonts w:ascii="Segoe UI" w:eastAsia="Times New Roman" w:hAnsi="Segoe UI" w:cs="Segoe UI"/>
-          <w:kern w:val="0"/>
-          <w:sz w:val="24"/>
-          <w:szCs w:val="24"/>
-          <w:lang w:eastAsia="pt-BR"/>
-          <w14:ligatures w14:val="none"/>
-        </w:rPr>
-      </w:pPr>
-      <w:r>
-        <w:rPr>
-          <w:rFonts w:ascii="Segoe UI" w:eastAsia="Times New Roman" w:hAnsi="Segoe UI" w:cs="Segoe UI"/>
-          <w:kern w:val="0"/>
-          <w:sz w:val="24"/>
-          <w:szCs w:val="24"/>
-          <w:lang w:eastAsia="pt-BR"/>
-          <w14:ligatures w14:val="none"/>
-        </w:rPr>
-        <w:t>Conte fatos interessantes sobre a evolução das tecnologias web.</w:t>
-      </w:r>
-    </w:p>
-    <w:p>
-      <w:pPr>
-        <w:numPr>
-          <w:ilvl w:val="0"/>
-          <w:numId w:val="1"/>
-        </w:numPr>
-        <w:pBdr>
-          <w:top w:val="single" w:sz="2" w:space="0" w:color="D9D9E3"/>
-          <w:left w:val="single" w:sz="2" w:space="5" w:color="D9D9E3"/>
-          <w:bottom w:val="single" w:sz="2" w:space="0" w:color="D9D9E3"/>
-          <w:right w:val="single" w:sz="2" w:space="0" w:color="D9D9E3"/>
-        </w:pBdr>
-        <w:spacing w:after="0" w:line="240" w:lineRule="auto"/>
-        <w:rPr>
-          <w:rFonts w:ascii="Segoe UI" w:eastAsia="Times New Roman" w:hAnsi="Segoe UI" w:cs="Segoe UI"/>
-          <w:kern w:val="0"/>
-          <w:sz w:val="24"/>
-          <w:szCs w:val="24"/>
-          <w:lang w:eastAsia="pt-BR"/>
-          <w14:ligatures w14:val="none"/>
-        </w:rPr>
-      </w:pPr>
-      <w:r>
-        <w:rPr>
-          <w:rFonts w:ascii="Segoe UI" w:eastAsia="Times New Roman" w:hAnsi="Segoe UI" w:cs="Segoe UI"/>
-          <w:b/>
-          <w:bCs/>
-          <w:kern w:val="0"/>
-          <w:sz w:val="24"/>
-          <w:szCs w:val="24"/>
-          <w:bdr w:val="single" w:sz="2" w:space="0" w:color="D9D9E3" w:frame="1"/>
-          <w:lang w:eastAsia="pt-BR"/>
-          <w14:ligatures w14:val="none"/>
-        </w:rPr>
         <w:t>Eventos e Conferências:</w:t>
       </w:r>
     </w:p>
@@ -1538,15 +1406,788 @@
         </w:numPr>
       </w:pPr>
       <w:r>
-        <w:t>Diferença entre designer e programador front-</w:t>
-      </w:r>
-      <w:proofErr w:type="spellStart"/>
-      <w:r>
-        <w:t>end</w:t>
-      </w:r>
-      <w:proofErr w:type="spellEnd"/>
-      <w:r>
-        <w:t>: responsabilidades, competências e ferramentas</w:t>
+        <w:t>Diferença entre designer e programador front-end: responsabilidades, competências e ferramentas</w:t>
+      </w:r>
+    </w:p>
+    <w:p>
+      <w:pPr>
+        <w:pStyle w:val="NormalWeb"/>
+        <w:numPr>
+          <w:ilvl w:val="0"/>
+          <w:numId w:val="2"/>
+        </w:numPr>
+        <w:pBdr>
+          <w:top w:val="single" w:sz="2" w:space="0" w:color="E3E3E3"/>
+          <w:left w:val="single" w:sz="2" w:space="5" w:color="E3E3E3"/>
+          <w:bottom w:val="single" w:sz="2" w:space="0" w:color="E3E3E3"/>
+          <w:right w:val="single" w:sz="2" w:space="0" w:color="E3E3E3"/>
+        </w:pBdr>
+        <w:shd w:val="clear" w:color="auto" w:fill="FFFFFF"/>
+        <w:spacing w:before="0" w:beforeAutospacing="0" w:after="0" w:afterAutospacing="0"/>
+        <w:rPr>
+          <w:rFonts w:ascii="Segoe UI" w:hAnsi="Segoe UI" w:cs="Segoe UI"/>
+          <w:color w:val="0D0D0D"/>
+        </w:rPr>
+      </w:pPr>
+      <w:r>
+        <w:rPr>
+          <w:rStyle w:val="Forte"/>
+          <w:rFonts w:ascii="Segoe UI" w:hAnsi="Segoe UI" w:cs="Segoe UI"/>
+          <w:color w:val="0D0D0D"/>
+          <w:bdr w:val="single" w:sz="2" w:space="0" w:color="E3E3E3" w:frame="1"/>
+        </w:rPr>
+        <w:t>Dicas de Desenvolvimento</w:t>
+      </w:r>
+      <w:r>
+        <w:rPr>
+          <w:rFonts w:ascii="Segoe UI" w:hAnsi="Segoe UI" w:cs="Segoe UI"/>
+          <w:color w:val="0D0D0D"/>
+        </w:rPr>
+        <w:t>: Compartilhe dicas e truques úteis para outros desenvolvedores web. Isso pode incluir melhores práticas de codificação, otimização de desempenho, segurança da web, entre outros.</w:t>
+      </w:r>
+    </w:p>
+    <w:p>
+      <w:pPr>
+        <w:pStyle w:val="NormalWeb"/>
+        <w:numPr>
+          <w:ilvl w:val="0"/>
+          <w:numId w:val="2"/>
+        </w:numPr>
+        <w:pBdr>
+          <w:top w:val="single" w:sz="2" w:space="0" w:color="E3E3E3"/>
+          <w:left w:val="single" w:sz="2" w:space="5" w:color="E3E3E3"/>
+          <w:bottom w:val="single" w:sz="2" w:space="0" w:color="E3E3E3"/>
+          <w:right w:val="single" w:sz="2" w:space="0" w:color="E3E3E3"/>
+        </w:pBdr>
+        <w:shd w:val="clear" w:color="auto" w:fill="FFFFFF"/>
+        <w:spacing w:before="0" w:beforeAutospacing="0" w:after="0" w:afterAutospacing="0"/>
+        <w:rPr>
+          <w:rFonts w:ascii="Segoe UI" w:hAnsi="Segoe UI" w:cs="Segoe UI"/>
+          <w:color w:val="0D0D0D"/>
+        </w:rPr>
+      </w:pPr>
+      <w:r>
+        <w:rPr>
+          <w:rStyle w:val="Forte"/>
+          <w:rFonts w:ascii="Segoe UI" w:hAnsi="Segoe UI" w:cs="Segoe UI"/>
+          <w:color w:val="0D0D0D"/>
+          <w:bdr w:val="single" w:sz="2" w:space="0" w:color="E3E3E3" w:frame="1"/>
+        </w:rPr>
+        <w:t>Bastidores do Desenvolvimento</w:t>
+      </w:r>
+      <w:r>
+        <w:rPr>
+          <w:rFonts w:ascii="Segoe UI" w:hAnsi="Segoe UI" w:cs="Segoe UI"/>
+          <w:color w:val="0D0D0D"/>
+        </w:rPr>
+        <w:t>: Mostre o processo por trás da criação de um site ou sistema, desde o conceito inicial até o lançamento final. Isso pode incluir capturas de tela do código, reuniões de brainstorming e prototipagem.</w:t>
+      </w:r>
+    </w:p>
+    <w:p>
+      <w:pPr>
+        <w:pStyle w:val="PargrafodaLista"/>
+      </w:pPr>
+    </w:p>
+    <w:p>
+      <w:pPr>
+        <w:pStyle w:val="PargrafodaLista"/>
+      </w:pPr>
+    </w:p>
+    <w:p>
+      <w:pPr>
+        <w:pStyle w:val="PargrafodaLista"/>
+      </w:pPr>
+    </w:p>
+    <w:p>
+      <w:pPr>
+        <w:pStyle w:val="PargrafodaLista"/>
+      </w:pPr>
+    </w:p>
+    <w:p>
+      <w:pPr>
+        <w:pStyle w:val="PargrafodaLista"/>
+      </w:pPr>
+    </w:p>
+    <w:p>
+      <w:pPr>
+        <w:pStyle w:val="PargrafodaLista"/>
+      </w:pPr>
+    </w:p>
+    <w:p>
+      <w:pPr>
+        <w:pStyle w:val="PargrafodaLista"/>
+      </w:pPr>
+    </w:p>
+    <w:p>
+      <w:pPr>
+        <w:pStyle w:val="PargrafodaLista"/>
+      </w:pPr>
+    </w:p>
+    <w:p>
+      <w:pPr>
+        <w:pStyle w:val="PargrafodaLista"/>
+      </w:pPr>
+    </w:p>
+    <w:p>
+      <w:pPr>
+        <w:pStyle w:val="PargrafodaLista"/>
+      </w:pPr>
+    </w:p>
+    <w:p>
+      <w:pPr>
+        <w:pStyle w:val="PargrafodaLista"/>
+      </w:pPr>
+    </w:p>
+    <w:p>
+      <w:pPr>
+        <w:pStyle w:val="PargrafodaLista"/>
+      </w:pPr>
+    </w:p>
+    <w:p>
+      <w:pPr>
+        <w:pStyle w:val="PargrafodaLista"/>
+      </w:pPr>
+    </w:p>
+    <w:p>
+      <w:pPr>
+        <w:pStyle w:val="PargrafodaLista"/>
+      </w:pPr>
+    </w:p>
+    <w:p>
+      <w:pPr>
+        <w:pStyle w:val="PargrafodaLista"/>
+      </w:pPr>
+    </w:p>
+    <w:p>
+      <w:pPr>
+        <w:pStyle w:val="PargrafodaLista"/>
+      </w:pPr>
+    </w:p>
+    <w:p>
+      <w:pPr>
+        <w:pStyle w:val="PargrafodaLista"/>
+      </w:pPr>
+    </w:p>
+    <w:p>
+      <w:pPr>
+        <w:pStyle w:val="PargrafodaLista"/>
+      </w:pPr>
+    </w:p>
+    <w:p>
+      <w:pPr>
+        <w:pStyle w:val="PargrafodaLista"/>
+      </w:pPr>
+    </w:p>
+    <w:p>
+      <w:pPr>
+        <w:pStyle w:val="PargrafodaLista"/>
+      </w:pPr>
+      <w:r>
+        <w:lastRenderedPageBreak/>
+        <w:t>Post 1:</w:t>
+      </w:r>
+    </w:p>
+    <w:p>
+      <w:pPr>
+        <w:pStyle w:val="PargrafodaLista"/>
+      </w:pPr>
+    </w:p>
+    <w:p>
+      <w:pPr>
+        <w:pStyle w:val="PargrafodaLista"/>
+      </w:pPr>
+    </w:p>
+    <w:p>
+      <w:pPr>
+        <w:pStyle w:val="PargrafodaLista"/>
+      </w:pPr>
+    </w:p>
+    <w:p>
+      <w:pPr>
+        <w:pStyle w:val="PargrafodaLista"/>
+      </w:pPr>
+    </w:p>
+    <w:p>
+      <w:pPr>
+        <w:pStyle w:val="PargrafodaLista"/>
+      </w:pPr>
+    </w:p>
+    <w:p>
+      <w:pPr>
+        <w:pStyle w:val="PargrafodaLista"/>
+      </w:pPr>
+    </w:p>
+    <w:p>
+      <w:pPr>
+        <w:pStyle w:val="PargrafodaLista"/>
+      </w:pPr>
+    </w:p>
+    <w:p>
+      <w:pPr>
+        <w:pStyle w:val="PargrafodaLista"/>
+      </w:pPr>
+    </w:p>
+    <w:p>
+      <w:pPr>
+        <w:pStyle w:val="PargrafodaLista"/>
+      </w:pPr>
+    </w:p>
+    <w:p>
+      <w:pPr>
+        <w:pStyle w:val="PargrafodaLista"/>
+      </w:pPr>
+    </w:p>
+    <w:p>
+      <w:pPr>
+        <w:pStyle w:val="PargrafodaLista"/>
+      </w:pPr>
+    </w:p>
+    <w:p>
+      <w:pPr>
+        <w:pStyle w:val="PargrafodaLista"/>
+      </w:pPr>
+    </w:p>
+    <w:p>
+      <w:pPr>
+        <w:pStyle w:val="PargrafodaLista"/>
+      </w:pPr>
+    </w:p>
+    <w:p>
+      <w:pPr>
+        <w:pStyle w:val="PargrafodaLista"/>
+      </w:pPr>
+    </w:p>
+    <w:p>
+      <w:pPr>
+        <w:pStyle w:val="PargrafodaLista"/>
+      </w:pPr>
+    </w:p>
+    <w:p>
+      <w:pPr>
+        <w:pStyle w:val="PargrafodaLista"/>
+      </w:pPr>
+    </w:p>
+    <w:p>
+      <w:pPr>
+        <w:pStyle w:val="PargrafodaLista"/>
+      </w:pPr>
+    </w:p>
+    <w:p>
+      <w:pPr>
+        <w:pStyle w:val="PargrafodaLista"/>
+      </w:pPr>
+    </w:p>
+    <w:p>
+      <w:pPr>
+        <w:pStyle w:val="PargrafodaLista"/>
+      </w:pPr>
+    </w:p>
+    <w:p>
+      <w:pPr>
+        <w:pStyle w:val="PargrafodaLista"/>
+      </w:pPr>
+    </w:p>
+    <w:p>
+      <w:pPr>
+        <w:pStyle w:val="PargrafodaLista"/>
+      </w:pPr>
+    </w:p>
+    <w:p>
+      <w:pPr>
+        <w:pStyle w:val="PargrafodaLista"/>
+      </w:pPr>
+    </w:p>
+    <w:p>
+      <w:pPr>
+        <w:pStyle w:val="PargrafodaLista"/>
+      </w:pPr>
+    </w:p>
+    <w:p>
+      <w:pPr>
+        <w:pStyle w:val="PargrafodaLista"/>
+      </w:pPr>
+    </w:p>
+    <w:p>
+      <w:pPr>
+        <w:pStyle w:val="PargrafodaLista"/>
+      </w:pPr>
+    </w:p>
+    <w:p>
+      <w:pPr>
+        <w:pStyle w:val="PargrafodaLista"/>
+      </w:pPr>
+    </w:p>
+    <w:p>
+      <w:pPr>
+        <w:pStyle w:val="PargrafodaLista"/>
+      </w:pPr>
+    </w:p>
+    <w:p>
+      <w:pPr>
+        <w:pStyle w:val="PargrafodaLista"/>
+      </w:pPr>
+    </w:p>
+    <w:p>
+      <w:pPr>
+        <w:pStyle w:val="PargrafodaLista"/>
+      </w:pPr>
+    </w:p>
+    <w:p>
+      <w:pPr>
+        <w:pStyle w:val="PargrafodaLista"/>
+      </w:pPr>
+    </w:p>
+    <w:p>
+      <w:pPr>
+        <w:pStyle w:val="PargrafodaLista"/>
+      </w:pPr>
+    </w:p>
+    <w:p>
+      <w:pPr>
+        <w:pStyle w:val="PargrafodaLista"/>
+      </w:pPr>
+    </w:p>
+    <w:p>
+      <w:pPr>
+        <w:pStyle w:val="PargrafodaLista"/>
+      </w:pPr>
+    </w:p>
+    <w:p>
+      <w:pPr>
+        <w:pStyle w:val="PargrafodaLista"/>
+      </w:pPr>
+    </w:p>
+    <w:p>
+      <w:pPr>
+        <w:pStyle w:val="PargrafodaLista"/>
+      </w:pPr>
+    </w:p>
+    <w:p>
+      <w:pPr>
+        <w:pStyle w:val="PargrafodaLista"/>
+      </w:pPr>
+    </w:p>
+    <w:p>
+      <w:pPr>
+        <w:pStyle w:val="PargrafodaLista"/>
+      </w:pPr>
+    </w:p>
+    <w:p>
+      <w:pPr>
+        <w:pStyle w:val="PargrafodaLista"/>
+      </w:pPr>
+    </w:p>
+    <w:p>
+      <w:pPr>
+        <w:pStyle w:val="PargrafodaLista"/>
+      </w:pPr>
+    </w:p>
+    <w:p>
+      <w:pPr>
+        <w:pStyle w:val="PargrafodaLista"/>
+      </w:pPr>
+    </w:p>
+    <w:p>
+      <w:pPr>
+        <w:pStyle w:val="PargrafodaLista"/>
+      </w:pPr>
+    </w:p>
+    <w:p>
+      <w:pPr>
+        <w:pStyle w:val="PargrafodaLista"/>
+      </w:pPr>
+    </w:p>
+    <w:p>
+      <w:pPr>
+        <w:pStyle w:val="PargrafodaLista"/>
+      </w:pPr>
+    </w:p>
+    <w:p>
+      <w:pPr>
+        <w:pStyle w:val="PargrafodaLista"/>
+      </w:pPr>
+    </w:p>
+    <w:p>
+      <w:pPr>
+        <w:pStyle w:val="PargrafodaLista"/>
+      </w:pPr>
+    </w:p>
+    <w:p>
+      <w:pPr>
+        <w:pStyle w:val="PargrafodaLista"/>
+      </w:pPr>
+    </w:p>
+    <w:p>
+      <w:pPr>
+        <w:pStyle w:val="PargrafodaLista"/>
+      </w:pPr>
+    </w:p>
+    <w:p>
+      <w:pPr>
+        <w:pStyle w:val="PargrafodaLista"/>
+      </w:pPr>
+      <w:r>
+        <w:lastRenderedPageBreak/>
+        <w:t>Post2:</w:t>
+      </w:r>
+    </w:p>
+    <w:p>
+      <w:pPr>
+        <w:pStyle w:val="PargrafodaLista"/>
+      </w:pPr>
+    </w:p>
+    <w:p>
+      <w:pPr>
+        <w:pStyle w:val="PargrafodaLista"/>
+      </w:pPr>
+      <w:r>
+        <w:t>Slide 1</w:t>
+      </w:r>
+    </w:p>
+    <w:p>
+      <w:pPr>
+        <w:pStyle w:val="PargrafodaLista"/>
+      </w:pPr>
+    </w:p>
+    <w:p>
+      <w:pPr>
+        <w:pStyle w:val="PargrafodaLista"/>
+      </w:pPr>
+      <w:r>
+        <w:t>Título:</w:t>
+      </w:r>
+      <w:r>
+        <w:t xml:space="preserve"> Por que uma </w:t>
+      </w:r>
+      <w:r>
+        <w:t xml:space="preserve">Presença Digital é </w:t>
+      </w:r>
+      <w:r>
+        <w:t>VITAL</w:t>
+      </w:r>
+      <w:r>
+        <w:t xml:space="preserve"> para Expandir seu Negócio!</w:t>
+      </w:r>
+    </w:p>
+    <w:p>
+      <w:pPr>
+        <w:pStyle w:val="PargrafodaLista"/>
+      </w:pPr>
+      <w:r>
+        <w:t>Subtítulo: Entenda a Importância nos Dias de Hoje</w:t>
+      </w:r>
+    </w:p>
+    <w:p>
+      <w:pPr>
+        <w:pStyle w:val="PargrafodaLista"/>
+      </w:pPr>
+    </w:p>
+    <w:p>
+      <w:pPr>
+        <w:pStyle w:val="PargrafodaLista"/>
+      </w:pPr>
+      <w:r>
+        <w:t>Slide 2</w:t>
+      </w:r>
+    </w:p>
+    <w:p>
+      <w:pPr>
+        <w:pStyle w:val="PargrafodaLista"/>
+      </w:pPr>
+    </w:p>
+    <w:p>
+      <w:pPr>
+        <w:pStyle w:val="PargrafodaLista"/>
+      </w:pPr>
+      <w:r>
+        <w:t>Estabelecer Autoridade</w:t>
+      </w:r>
+    </w:p>
+    <w:p>
+      <w:pPr>
+        <w:pStyle w:val="PargrafodaLista"/>
+      </w:pPr>
+    </w:p>
+    <w:p>
+      <w:pPr>
+        <w:pStyle w:val="PargrafodaLista"/>
+      </w:pPr>
+      <w:r>
+        <w:t xml:space="preserve">Além de conferir maior credibilidade com uma vitrine mais profissional, </w:t>
+      </w:r>
+      <w:r>
+        <w:t>ela</w:t>
+      </w:r>
+      <w:r>
+        <w:t xml:space="preserve"> permite a criação de conteúdo relevante e informativo. Isso não apenas compartilha sua expertise, mas também estabelece autoridade em seu setor, ganhando a confiança dos clientes.</w:t>
+      </w:r>
+    </w:p>
+    <w:p>
+      <w:pPr>
+        <w:pStyle w:val="PargrafodaLista"/>
+      </w:pPr>
+    </w:p>
+    <w:p>
+      <w:pPr>
+        <w:pStyle w:val="PargrafodaLista"/>
+      </w:pPr>
+      <w:r>
+        <w:t>Slide 3</w:t>
+      </w:r>
+    </w:p>
+    <w:p>
+      <w:pPr>
+        <w:pStyle w:val="PargrafodaLista"/>
+      </w:pPr>
+    </w:p>
+    <w:p>
+      <w:pPr>
+        <w:pStyle w:val="PargrafodaLista"/>
+      </w:pPr>
+      <w:r>
+        <w:t>Visibilidade no Google e Tráfego Orgânico</w:t>
+      </w:r>
+    </w:p>
+    <w:p>
+      <w:pPr>
+        <w:pStyle w:val="PargrafodaLista"/>
+      </w:pPr>
+    </w:p>
+    <w:p>
+      <w:pPr>
+        <w:pStyle w:val="PargrafodaLista"/>
+        <w:rPr>
+          <w:rFonts w:ascii="Segoe UI" w:hAnsi="Segoe UI" w:cs="Segoe UI"/>
+          <w:color w:val="0D0D0D"/>
+          <w:shd w:val="clear" w:color="auto" w:fill="FFFFFF"/>
+        </w:rPr>
+      </w:pPr>
+      <w:r>
+        <w:rPr>
+          <w:rFonts w:ascii="Segoe UI" w:hAnsi="Segoe UI" w:cs="Segoe UI"/>
+          <w:color w:val="0D0D0D"/>
+          <w:shd w:val="clear" w:color="auto" w:fill="FFFFFF"/>
+        </w:rPr>
+        <w:t xml:space="preserve">Usar a internet para encontrar potenciais clientes é fundamental. Isso é feito </w:t>
+      </w:r>
+      <w:r>
+        <w:rPr>
+          <w:rFonts w:ascii="Segoe UI" w:hAnsi="Segoe UI" w:cs="Segoe UI"/>
+          <w:color w:val="0D0D0D"/>
+          <w:shd w:val="clear" w:color="auto" w:fill="FFFFFF"/>
+        </w:rPr>
+        <w:t>através de artifícios como</w:t>
+      </w:r>
+      <w:r>
+        <w:rPr>
+          <w:rFonts w:ascii="Segoe UI" w:hAnsi="Segoe UI" w:cs="Segoe UI"/>
+          <w:color w:val="0D0D0D"/>
+          <w:shd w:val="clear" w:color="auto" w:fill="FFFFFF"/>
+        </w:rPr>
+        <w:t xml:space="preserve"> blogs, palavras-chave específicas e conteúdo relevante. Com SEO</w:t>
+      </w:r>
+      <w:r>
+        <w:rPr>
+          <w:rFonts w:ascii="Segoe UI" w:hAnsi="Segoe UI" w:cs="Segoe UI"/>
+          <w:color w:val="0D0D0D"/>
+          <w:shd w:val="clear" w:color="auto" w:fill="FFFFFF"/>
+        </w:rPr>
+        <w:t xml:space="preserve"> (Search Engine Optimization)</w:t>
+      </w:r>
+      <w:r>
+        <w:rPr>
+          <w:rFonts w:ascii="Segoe UI" w:hAnsi="Segoe UI" w:cs="Segoe UI"/>
+          <w:color w:val="0D0D0D"/>
+          <w:shd w:val="clear" w:color="auto" w:fill="FFFFFF"/>
+        </w:rPr>
+        <w:t xml:space="preserve"> eficaz, seu negócio se destaca nos resultados de busca do Google, alcançando mais pessoas interessadas em seus produtos ou serviços.</w:t>
+      </w:r>
+    </w:p>
+    <w:p>
+      <w:pPr>
+        <w:pStyle w:val="PargrafodaLista"/>
+        <w:rPr>
+          <w:rFonts w:ascii="Segoe UI" w:hAnsi="Segoe UI" w:cs="Segoe UI"/>
+          <w:color w:val="0D0D0D"/>
+          <w:shd w:val="clear" w:color="auto" w:fill="FFFFFF"/>
+        </w:rPr>
+      </w:pPr>
+    </w:p>
+    <w:p>
+      <w:pPr>
+        <w:pStyle w:val="PargrafodaLista"/>
+      </w:pPr>
+      <w:r>
+        <w:t>Slide 4</w:t>
+      </w:r>
+    </w:p>
+    <w:p>
+      <w:pPr>
+        <w:pStyle w:val="PargrafodaLista"/>
+      </w:pPr>
+    </w:p>
+    <w:p>
+      <w:pPr>
+        <w:pStyle w:val="PargrafodaLista"/>
+      </w:pPr>
+      <w:r>
+        <w:t>Conversão de Visitantes em Clientes</w:t>
+      </w:r>
+    </w:p>
+    <w:p>
+      <w:pPr>
+        <w:pStyle w:val="PargrafodaLista"/>
+      </w:pPr>
+    </w:p>
+    <w:p>
+      <w:pPr>
+        <w:pStyle w:val="PargrafodaLista"/>
+      </w:pPr>
+      <w:r>
+        <w:t>Uma presença digital bem-sucedida não se trata apenas de atrair tráfego, mas também de converter visitantes em clientes. Uma estratégia de marketing digital eficaz direciona os visitantes para ações específicas, como preencher um formulário de contato, fazer uma compra ou agendar uma consulta, maximizando as oportunidades de conversão.</w:t>
+      </w:r>
+    </w:p>
+    <w:p>
+      <w:pPr>
+        <w:pStyle w:val="PargrafodaLista"/>
+      </w:pPr>
+    </w:p>
+    <w:p>
+      <w:pPr>
+        <w:pStyle w:val="PargrafodaLista"/>
+      </w:pPr>
+      <w:r>
+        <w:t>Slide 5</w:t>
+      </w:r>
+    </w:p>
+    <w:p>
+      <w:pPr>
+        <w:pStyle w:val="PargrafodaLista"/>
+      </w:pPr>
+    </w:p>
+    <w:p>
+      <w:pPr>
+        <w:pStyle w:val="PargrafodaLista"/>
+      </w:pPr>
+      <w:r>
+        <w:t>Alcance Nacional e Internacional</w:t>
+      </w:r>
+    </w:p>
+    <w:p>
+      <w:pPr>
+        <w:pStyle w:val="PargrafodaLista"/>
+      </w:pPr>
+    </w:p>
+    <w:p>
+      <w:pPr>
+        <w:pStyle w:val="PargrafodaLista"/>
+      </w:pPr>
+      <w:r>
+        <w:t>Se o seu negócio oferece serviços à distância, como consultas online,</w:t>
+      </w:r>
+      <w:r>
+        <w:t xml:space="preserve"> venda de produtos,</w:t>
+      </w:r>
+      <w:r>
+        <w:t xml:space="preserve"> ter uma presença digital é indispensável. Isso permite que você alcance clientes em nível nacional e internacional, eliminando barreiras geográficas e ampliando significativamente seu mercado potencial.</w:t>
+      </w:r>
+    </w:p>
+    <w:p>
+      <w:pPr>
+        <w:pStyle w:val="PargrafodaLista"/>
+      </w:pPr>
+    </w:p>
+    <w:p>
+      <w:pPr>
+        <w:pStyle w:val="PargrafodaLista"/>
+      </w:pPr>
+      <w:r>
+        <w:t>Slide 6</w:t>
+      </w:r>
+    </w:p>
+    <w:p>
+      <w:pPr>
+        <w:pStyle w:val="PargrafodaLista"/>
+      </w:pPr>
+    </w:p>
+    <w:p>
+      <w:pPr>
+        <w:pStyle w:val="PargrafodaLista"/>
+      </w:pPr>
+      <w:r>
+        <w:lastRenderedPageBreak/>
+        <w:t>Conclusão</w:t>
+      </w:r>
+    </w:p>
+    <w:p>
+      <w:pPr>
+        <w:pStyle w:val="PargrafodaLista"/>
+      </w:pPr>
+    </w:p>
+    <w:p>
+      <w:pPr>
+        <w:pStyle w:val="PargrafodaLista"/>
+      </w:pPr>
+      <w:r>
+        <w:t xml:space="preserve">Uma presença digital bem-sucedida não se resume apenas a ter um site bonito. É sobre aumentar sua visibilidade, atrair tráfego qualificado e converter visitantes em clientes, posicionando sua empresa para crescer exponencialmente. </w:t>
+      </w:r>
+    </w:p>
+    <w:p>
+      <w:pPr>
+        <w:pStyle w:val="PargrafodaLista"/>
+      </w:pPr>
+    </w:p>
+    <w:p>
+      <w:pPr>
+        <w:pStyle w:val="PargrafodaLista"/>
+      </w:pPr>
+      <w:r>
+        <w:t xml:space="preserve">Não subestime o poder da </w:t>
+      </w:r>
+      <w:r>
+        <w:t>internet</w:t>
+      </w:r>
+      <w:r>
+        <w:t xml:space="preserve"> no sucesso do seu negócio!</w:t>
+      </w:r>
+    </w:p>
+    <w:p>
+      <w:pPr>
+        <w:pStyle w:val="PargrafodaLista"/>
+      </w:pPr>
+    </w:p>
+    <w:p>
+      <w:pPr>
+        <w:pStyle w:val="PargrafodaLista"/>
+      </w:pPr>
+      <w:r>
+        <w:t>Slide 7</w:t>
+      </w:r>
+    </w:p>
+    <w:p>
+      <w:pPr>
+        <w:pStyle w:val="PargrafodaLista"/>
+      </w:pPr>
+    </w:p>
+    <w:p>
+      <w:pPr>
+        <w:pStyle w:val="PargrafodaLista"/>
+      </w:pPr>
+      <w:r>
+        <w:t>Gostou? Curta, Compartilhe e Salve!</w:t>
+      </w:r>
+    </w:p>
+    <w:p>
+      <w:pPr>
+        <w:pStyle w:val="PargrafodaLista"/>
+      </w:pPr>
+    </w:p>
+    <w:p>
+      <w:pPr>
+        <w:pStyle w:val="PargrafodaLista"/>
+      </w:pPr>
+      <w:r>
+        <w:t>Espero que essas melhorias atendam às suas expectativas!</w:t>
       </w:r>
     </w:p>
     <w:sectPr>
@@ -1791,11 +2432,127 @@
       </w:pPr>
     </w:lvl>
   </w:abstractNum>
+  <w:abstractNum w:abstractNumId="2" w15:restartNumberingAfterBreak="0">
+    <w:nsid w:val="7EAC58A3"/>
+    <w:multiLevelType w:val="multilevel"/>
+    <w:tmpl w:val="4CFA796E"/>
+    <w:lvl w:ilvl="0">
+      <w:start w:val="1"/>
+      <w:numFmt w:val="decimal"/>
+      <w:lvlText w:val="%1."/>
+      <w:lvlJc w:val="left"/>
+      <w:pPr>
+        <w:tabs>
+          <w:tab w:val="num" w:pos="720"/>
+        </w:tabs>
+        <w:ind w:left="720" w:hanging="360"/>
+      </w:pPr>
+    </w:lvl>
+    <w:lvl w:ilvl="1" w:tentative="1">
+      <w:start w:val="1"/>
+      <w:numFmt w:val="decimal"/>
+      <w:lvlText w:val="%2."/>
+      <w:lvlJc w:val="left"/>
+      <w:pPr>
+        <w:tabs>
+          <w:tab w:val="num" w:pos="1440"/>
+        </w:tabs>
+        <w:ind w:left="1440" w:hanging="360"/>
+      </w:pPr>
+    </w:lvl>
+    <w:lvl w:ilvl="2" w:tentative="1">
+      <w:start w:val="1"/>
+      <w:numFmt w:val="decimal"/>
+      <w:lvlText w:val="%3."/>
+      <w:lvlJc w:val="left"/>
+      <w:pPr>
+        <w:tabs>
+          <w:tab w:val="num" w:pos="2160"/>
+        </w:tabs>
+        <w:ind w:left="2160" w:hanging="360"/>
+      </w:pPr>
+    </w:lvl>
+    <w:lvl w:ilvl="3" w:tentative="1">
+      <w:start w:val="1"/>
+      <w:numFmt w:val="decimal"/>
+      <w:lvlText w:val="%4."/>
+      <w:lvlJc w:val="left"/>
+      <w:pPr>
+        <w:tabs>
+          <w:tab w:val="num" w:pos="2880"/>
+        </w:tabs>
+        <w:ind w:left="2880" w:hanging="360"/>
+      </w:pPr>
+    </w:lvl>
+    <w:lvl w:ilvl="4" w:tentative="1">
+      <w:start w:val="1"/>
+      <w:numFmt w:val="decimal"/>
+      <w:lvlText w:val="%5."/>
+      <w:lvlJc w:val="left"/>
+      <w:pPr>
+        <w:tabs>
+          <w:tab w:val="num" w:pos="3600"/>
+        </w:tabs>
+        <w:ind w:left="3600" w:hanging="360"/>
+      </w:pPr>
+    </w:lvl>
+    <w:lvl w:ilvl="5" w:tentative="1">
+      <w:start w:val="1"/>
+      <w:numFmt w:val="decimal"/>
+      <w:lvlText w:val="%6."/>
+      <w:lvlJc w:val="left"/>
+      <w:pPr>
+        <w:tabs>
+          <w:tab w:val="num" w:pos="4320"/>
+        </w:tabs>
+        <w:ind w:left="4320" w:hanging="360"/>
+      </w:pPr>
+    </w:lvl>
+    <w:lvl w:ilvl="6" w:tentative="1">
+      <w:start w:val="1"/>
+      <w:numFmt w:val="decimal"/>
+      <w:lvlText w:val="%7."/>
+      <w:lvlJc w:val="left"/>
+      <w:pPr>
+        <w:tabs>
+          <w:tab w:val="num" w:pos="5040"/>
+        </w:tabs>
+        <w:ind w:left="5040" w:hanging="360"/>
+      </w:pPr>
+    </w:lvl>
+    <w:lvl w:ilvl="7" w:tentative="1">
+      <w:start w:val="1"/>
+      <w:numFmt w:val="decimal"/>
+      <w:lvlText w:val="%8."/>
+      <w:lvlJc w:val="left"/>
+      <w:pPr>
+        <w:tabs>
+          <w:tab w:val="num" w:pos="5760"/>
+        </w:tabs>
+        <w:ind w:left="5760" w:hanging="360"/>
+      </w:pPr>
+    </w:lvl>
+    <w:lvl w:ilvl="8" w:tentative="1">
+      <w:start w:val="1"/>
+      <w:numFmt w:val="decimal"/>
+      <w:lvlText w:val="%9."/>
+      <w:lvlJc w:val="left"/>
+      <w:pPr>
+        <w:tabs>
+          <w:tab w:val="num" w:pos="6480"/>
+        </w:tabs>
+        <w:ind w:left="6480" w:hanging="360"/>
+      </w:pPr>
+    </w:lvl>
+  </w:abstractNum>
   <w:num w:numId="1" w16cid:durableId="508519533">
     <w:abstractNumId w:val="1"/>
   </w:num>
   <w:num w:numId="2" w16cid:durableId="825903348">
     <w:abstractNumId w:val="0"/>
+  </w:num>
+  <w:num w:numId="3" w16cid:durableId="757335538">
+    <w:abstractNumId w:val="2"/>
   </w:num>
 </w:numbering>
 </file>

</xml_diff>